<commit_message>
Commit of app rebuild
</commit_message>
<xml_diff>
--- a/resumes/Resume_WCollins_04_2023.2_TechMgmt.docx
+++ b/resumes/Resume_WCollins_04_2023.2_TechMgmt.docx
@@ -2055,7 +2055,7 @@
           <w:sz w:val="21"/>
           <w:szCs w:val="21"/>
         </w:rPr>
-        <w:t>IT</w:t>
+        <w:t>Chief Technology Officer</w:t>
       </w:r>
       <w:r>
         <w:rPr>
@@ -2065,17 +2065,7 @@
           <w:sz w:val="21"/>
           <w:szCs w:val="21"/>
         </w:rPr>
-        <w:t xml:space="preserve"> ENGINEERING</w:t>
-      </w:r>
-      <w:r>
-        <w:rPr>
-          <w:rFonts w:asciiTheme="minorHAnsi" w:hAnsiTheme="minorHAnsi"/>
-          <w:b/>
-          <w:bCs/>
-          <w:sz w:val="21"/>
-          <w:szCs w:val="21"/>
-        </w:rPr>
-        <w:t xml:space="preserve"> CONSULTANT,</w:t>
+        <w:t>,</w:t>
       </w:r>
     </w:p>
     <w:p>
@@ -2107,7 +2097,15 @@
           <w:sz w:val="21"/>
           <w:szCs w:val="21"/>
         </w:rPr>
-        <w:t xml:space="preserve">nformation Technology, </w:t>
+        <w:t>nformation Technology</w:t>
+      </w:r>
+      <w:r>
+        <w:rPr>
+          <w:rFonts w:asciiTheme="minorHAnsi" w:hAnsiTheme="minorHAnsi"/>
+          <w:sz w:val="21"/>
+          <w:szCs w:val="21"/>
+        </w:rPr>
+        <w:t xml:space="preserve"> </w:t>
       </w:r>
       <w:r>
         <w:rPr>
@@ -2155,7 +2153,39 @@
           <w:sz w:val="21"/>
           <w:szCs w:val="21"/>
         </w:rPr>
-        <w:t xml:space="preserve">Design and Delivery of Customer Solutions focusing efforts across Dev, DevOps, SRE, AI including solutions for Generative AI integration for streamlined automation leverage of Generative AI as yet another tool to enable automation solutions for customers on at least 2 fronts:  Rapid deployment and dynamically adjustable semi-customized Prompt Engineering driven apps and rapid integration of customer specific data (structured/unstructured) into Generative AI platforms to provide customer business specific insights.  </w:t>
+        <w:t xml:space="preserve">Design and Delivery of Customer Solutions focusing efforts across Dev, DevOps, SRE, AI including solutions for Generative AI integration for streamlined automation leverage of Generative AI as another tool to enable automation solutions for customers on at least 2 fronts:  Rapid deployment and dynamically adjustable semi-customized </w:t>
+      </w:r>
+      <w:r>
+        <w:rPr>
+          <w:rFonts w:asciiTheme="minorHAnsi" w:hAnsiTheme="minorHAnsi"/>
+          <w:sz w:val="21"/>
+          <w:szCs w:val="21"/>
+        </w:rPr>
+        <w:t xml:space="preserve">AI </w:t>
+      </w:r>
+      <w:r>
+        <w:rPr>
+          <w:rFonts w:asciiTheme="minorHAnsi" w:hAnsiTheme="minorHAnsi"/>
+          <w:sz w:val="21"/>
+          <w:szCs w:val="21"/>
+        </w:rPr>
+        <w:t xml:space="preserve">driven apps </w:t>
+      </w:r>
+      <w:r>
+        <w:rPr>
+          <w:rFonts w:asciiTheme="minorHAnsi" w:hAnsiTheme="minorHAnsi"/>
+          <w:sz w:val="21"/>
+          <w:szCs w:val="21"/>
+        </w:rPr>
+        <w:t>combined with</w:t>
+      </w:r>
+      <w:r>
+        <w:rPr>
+          <w:rFonts w:asciiTheme="minorHAnsi" w:hAnsiTheme="minorHAnsi"/>
+          <w:sz w:val="21"/>
+          <w:szCs w:val="21"/>
+        </w:rPr>
+        <w:t xml:space="preserve"> rapid integration of customer specific data (structured/unstructured) into Generative AI platforms to provide customer business specific insights.  </w:t>
       </w:r>
     </w:p>
     <w:p>
@@ -11335,6 +11365,7 @@
   <w:style w:type="character" w:default="1" w:styleId="DefaultParagraphFont">
     <w:name w:val="Default Paragraph Font"/>
     <w:uiPriority w:val="1"/>
+    <w:semiHidden/>
     <w:unhideWhenUsed/>
   </w:style>
   <w:style w:type="table" w:default="1" w:styleId="TableNormal">

</xml_diff>